<commit_message>
some changes in report and train code
</commit_message>
<xml_diff>
--- a/1η_σειρα/1st_lab.docx
+++ b/1η_σειρα/1st_lab.docx
@@ -5,12 +5,8 @@
     <w:p>
       <w:pPr>
         <w:rPr>
-          <w:b/>
-          <w:bCs/>
           <w:sz w:val="36"/>
           <w:szCs w:val="36"/>
-          <w:u w:val="single"/>
-          <w:lang w:val="el-GR"/>
         </w:rPr>
       </w:pPr>
       <w:r>
@@ -92,21 +88,33 @@
         </w:rPr>
         <w:t xml:space="preserve">                                                  </w:t>
       </w:r>
-      <w:r>
+    </w:p>
+    <w:p>
+      <w:pPr>
         <w:rPr>
           <w:sz w:val="36"/>
           <w:szCs w:val="36"/>
-          <w:lang w:val="el-GR"/>
-        </w:rPr>
-        <w:t xml:space="preserve"> </w:t>
-      </w:r>
-      <w:r>
+        </w:rPr>
+      </w:pPr>
+    </w:p>
+    <w:p>
+      <w:pPr>
+        <w:jc w:val="center"/>
         <w:rPr>
           <w:b/>
           <w:bCs/>
           <w:sz w:val="36"/>
           <w:szCs w:val="36"/>
           <w:u w:val="single"/>
+        </w:rPr>
+      </w:pPr>
+      <w:r>
+        <w:rPr>
+          <w:b/>
+          <w:bCs/>
+          <w:sz w:val="36"/>
+          <w:szCs w:val="36"/>
+          <w:u w:val="single"/>
           <w:lang w:val="el-GR"/>
         </w:rPr>
         <w:t>Συνεργάτες</w:t>
@@ -114,20 +122,15 @@
     </w:p>
     <w:p>
       <w:pPr>
-        <w:rPr>
+        <w:jc w:val="center"/>
+        <w:rPr>
+          <w:b/>
+          <w:bCs/>
           <w:sz w:val="36"/>
           <w:szCs w:val="36"/>
-          <w:lang w:val="el-GR"/>
+          <w:u w:val="single"/>
         </w:rPr>
       </w:pPr>
-      <w:r>
-        <w:rPr>
-          <w:sz w:val="36"/>
-          <w:szCs w:val="36"/>
-          <w:lang w:val="el-GR"/>
-        </w:rPr>
-        <w:t xml:space="preserve">   </w:t>
-      </w:r>
     </w:p>
     <w:p>
       <w:pPr>
@@ -137,6 +140,14 @@
           <w:lang w:val="el-GR"/>
         </w:rPr>
       </w:pPr>
+      <w:r>
+        <w:rPr>
+          <w:sz w:val="36"/>
+          <w:szCs w:val="36"/>
+          <w:lang w:val="el-GR"/>
+        </w:rPr>
+        <w:t xml:space="preserve">   </w:t>
+      </w:r>
       <w:r>
         <w:rPr>
           <w:sz w:val="36"/>
@@ -344,29 +355,9 @@
     </w:p>
     <w:p>
       <w:pPr>
-        <w:jc w:val="center"/>
         <w:rPr>
           <w:sz w:val="36"/>
           <w:szCs w:val="36"/>
-          <w:lang w:val="el-GR"/>
-        </w:rPr>
-      </w:pPr>
-    </w:p>
-    <w:p>
-      <w:pPr>
-        <w:rPr>
-          <w:sz w:val="36"/>
-          <w:szCs w:val="36"/>
-          <w:lang w:val="el-GR"/>
-        </w:rPr>
-      </w:pPr>
-    </w:p>
-    <w:p>
-      <w:pPr>
-        <w:rPr>
-          <w:sz w:val="36"/>
-          <w:szCs w:val="36"/>
-          <w:lang w:val="el-GR"/>
         </w:rPr>
       </w:pPr>
     </w:p>
@@ -877,15 +868,7 @@
           <w:sz w:val="24"/>
           <w:szCs w:val="24"/>
         </w:rPr>
-        <w:t>*2+1</w:t>
-      </w:r>
-      <w:proofErr w:type="gramStart"/>
-      <w:r>
-        <w:rPr>
-          <w:sz w:val="24"/>
-          <w:szCs w:val="24"/>
-        </w:rPr>
-        <w:t>)</w:t>
+        <w:t>*2+1)</w:t>
       </w:r>
       <w:r>
         <w:rPr>
@@ -893,16 +876,7 @@
           <w:szCs w:val="24"/>
           <w:vertAlign w:val="superscript"/>
         </w:rPr>
-        <w:t>”helper</w:t>
-      </w:r>
-      <w:proofErr w:type="gramEnd"/>
-      <w:r>
-        <w:rPr>
-          <w:sz w:val="24"/>
-          <w:szCs w:val="24"/>
-          <w:vertAlign w:val="superscript"/>
-        </w:rPr>
-        <w:t xml:space="preserve"> for each msec” </w:t>
+        <w:t xml:space="preserve">”helper for each msec” </w:t>
       </w:r>
       <w:r>
         <w:rPr>
@@ -1287,7 +1261,7 @@
           <w:lang w:val="el-GR"/>
         </w:rPr>
         <w:drawing>
-          <wp:anchor distT="0" distB="0" distL="114300" distR="114300" simplePos="0" relativeHeight="251664384" behindDoc="1" locked="0" layoutInCell="1" allowOverlap="1" wp14:anchorId="0BDCCE12" wp14:editId="49A9DF0E">
+          <wp:anchor distT="0" distB="0" distL="114300" distR="114300" simplePos="0" relativeHeight="251664384" behindDoc="1" locked="0" layoutInCell="1" allowOverlap="1" wp14:anchorId="0BDCCE12" wp14:editId="318D8429">
             <wp:simplePos x="0" y="0"/>
             <wp:positionH relativeFrom="margin">
               <wp:align>left</wp:align>
@@ -1295,14 +1269,14 @@
             <wp:positionV relativeFrom="paragraph">
               <wp:posOffset>10795</wp:posOffset>
             </wp:positionV>
-            <wp:extent cx="2687955" cy="2217420"/>
-            <wp:effectExtent l="0" t="0" r="0" b="0"/>
+            <wp:extent cx="2696845" cy="2225040"/>
+            <wp:effectExtent l="0" t="0" r="8255" b="3810"/>
             <wp:wrapTight wrapText="bothSides">
               <wp:wrapPolygon edited="0">
                 <wp:start x="0" y="0"/>
-                <wp:lineTo x="0" y="21340"/>
-                <wp:lineTo x="21432" y="21340"/>
-                <wp:lineTo x="21432" y="0"/>
+                <wp:lineTo x="0" y="21452"/>
+                <wp:lineTo x="21514" y="21452"/>
+                <wp:lineTo x="21514" y="0"/>
                 <wp:lineTo x="0" y="0"/>
               </wp:wrapPolygon>
             </wp:wrapTight>
@@ -1332,7 +1306,7 @@
                   <pic:spPr>
                     <a:xfrm>
                       <a:off x="0" y="0"/>
-                      <a:ext cx="2687955" cy="2217420"/>
+                      <a:ext cx="2718487" cy="2242607"/>
                     </a:xfrm>
                     <a:prstGeom prst="rect">
                       <a:avLst/>
@@ -1651,7 +1625,6 @@
           <w:bCs/>
           <w:sz w:val="28"/>
           <w:szCs w:val="28"/>
-          <w:lang w:val="el-GR"/>
         </w:rPr>
       </w:pPr>
     </w:p>
@@ -1663,7 +1636,6 @@
           <w:bCs/>
           <w:sz w:val="28"/>
           <w:szCs w:val="28"/>
-          <w:lang w:val="el-GR"/>
         </w:rPr>
       </w:pPr>
       <w:r>
@@ -1674,7 +1646,7 @@
           <w:lang w:val="el-GR"/>
         </w:rPr>
         <w:drawing>
-          <wp:anchor distT="0" distB="0" distL="114300" distR="114300" simplePos="0" relativeHeight="251665408" behindDoc="1" locked="0" layoutInCell="1" allowOverlap="1" wp14:anchorId="06614358" wp14:editId="5BFB2074">
+          <wp:anchor distT="0" distB="0" distL="114300" distR="114300" simplePos="0" relativeHeight="251665408" behindDoc="1" locked="0" layoutInCell="1" allowOverlap="1" wp14:anchorId="06614358" wp14:editId="739B8D6D">
             <wp:simplePos x="0" y="0"/>
             <wp:positionH relativeFrom="margin">
               <wp:align>left</wp:align>
@@ -1682,14 +1654,14 @@
             <wp:positionV relativeFrom="paragraph">
               <wp:posOffset>314960</wp:posOffset>
             </wp:positionV>
-            <wp:extent cx="2232660" cy="1021080"/>
-            <wp:effectExtent l="0" t="0" r="0" b="7620"/>
+            <wp:extent cx="2943225" cy="1346200"/>
+            <wp:effectExtent l="0" t="0" r="9525" b="6350"/>
             <wp:wrapTight wrapText="bothSides">
               <wp:wrapPolygon edited="0">
                 <wp:start x="0" y="0"/>
-                <wp:lineTo x="0" y="21358"/>
-                <wp:lineTo x="21379" y="21358"/>
-                <wp:lineTo x="21379" y="0"/>
+                <wp:lineTo x="0" y="21396"/>
+                <wp:lineTo x="21530" y="21396"/>
+                <wp:lineTo x="21530" y="0"/>
                 <wp:lineTo x="0" y="0"/>
               </wp:wrapPolygon>
             </wp:wrapTight>
@@ -1722,7 +1694,7 @@
                   <pic:spPr bwMode="auto">
                     <a:xfrm>
                       <a:off x="0" y="0"/>
-                      <a:ext cx="2232660" cy="1021080"/>
+                      <a:ext cx="2952473" cy="1350278"/>
                     </a:xfrm>
                     <a:prstGeom prst="rect">
                       <a:avLst/>
@@ -1750,7 +1722,6 @@
           <w:bCs/>
           <w:sz w:val="28"/>
           <w:szCs w:val="28"/>
-          <w:lang w:val="el-GR"/>
         </w:rPr>
       </w:pPr>
     </w:p>
@@ -1762,7 +1733,6 @@
           <w:bCs/>
           <w:sz w:val="28"/>
           <w:szCs w:val="28"/>
-          <w:lang w:val="el-GR"/>
         </w:rPr>
       </w:pPr>
     </w:p>
@@ -1774,7 +1744,6 @@
           <w:bCs/>
           <w:sz w:val="28"/>
           <w:szCs w:val="28"/>
-          <w:lang w:val="el-GR"/>
         </w:rPr>
       </w:pPr>
     </w:p>
@@ -1786,7 +1755,6 @@
           <w:bCs/>
           <w:sz w:val="28"/>
           <w:szCs w:val="28"/>
-          <w:lang w:val="el-GR"/>
         </w:rPr>
       </w:pPr>
     </w:p>
@@ -1798,7 +1766,6 @@
           <w:bCs/>
           <w:sz w:val="28"/>
           <w:szCs w:val="28"/>
-          <w:lang w:val="el-GR"/>
         </w:rPr>
       </w:pPr>
     </w:p>
@@ -1810,7 +1777,6 @@
           <w:bCs/>
           <w:sz w:val="28"/>
           <w:szCs w:val="28"/>
-          <w:lang w:val="el-GR"/>
         </w:rPr>
       </w:pPr>
     </w:p>
@@ -1822,7 +1788,6 @@
           <w:bCs/>
           <w:sz w:val="28"/>
           <w:szCs w:val="28"/>
-          <w:lang w:val="el-GR"/>
         </w:rPr>
       </w:pPr>
     </w:p>
@@ -2349,7 +2314,63 @@
           <w:szCs w:val="24"/>
           <w:lang w:val="el-GR"/>
         </w:rPr>
-        <w:t>).</w:t>
+        <w:t>)</w:t>
+      </w:r>
+      <w:r>
+        <w:rPr>
+          <w:rFonts w:eastAsiaTheme="minorEastAsia"/>
+          <w:sz w:val="24"/>
+          <w:szCs w:val="24"/>
+          <w:lang w:val="el-GR"/>
+        </w:rPr>
+        <w:t xml:space="preserve"> </w:t>
+      </w:r>
+      <w:r>
+        <w:rPr>
+          <w:rFonts w:eastAsiaTheme="minorEastAsia"/>
+          <w:sz w:val="24"/>
+          <w:szCs w:val="24"/>
+          <w:lang w:val="el-GR"/>
+        </w:rPr>
+        <w:t>–</w:t>
+      </w:r>
+      <w:r>
+        <w:rPr>
+          <w:rFonts w:eastAsiaTheme="minorEastAsia"/>
+          <w:sz w:val="24"/>
+          <w:szCs w:val="24"/>
+          <w:lang w:val="el-GR"/>
+        </w:rPr>
+        <w:t xml:space="preserve"> </w:t>
+      </w:r>
+      <w:r>
+        <w:rPr>
+          <w:rFonts w:eastAsiaTheme="minorEastAsia"/>
+          <w:sz w:val="24"/>
+          <w:szCs w:val="24"/>
+          <w:lang w:val="el-GR"/>
+        </w:rPr>
+        <w:t xml:space="preserve">Δεν ζητείται η εκτύπωση, απλά για </w:t>
+      </w:r>
+      <w:proofErr w:type="spellStart"/>
+      <w:r>
+        <w:rPr>
+          <w:rFonts w:eastAsiaTheme="minorEastAsia"/>
+          <w:sz w:val="24"/>
+          <w:szCs w:val="24"/>
+          <w:lang w:val="el-GR"/>
+        </w:rPr>
+        <w:t>οπτικοποίηση</w:t>
+      </w:r>
+      <w:proofErr w:type="spellEnd"/>
+      <w:r>
+        <w:rPr>
+          <w:rFonts w:eastAsiaTheme="minorEastAsia"/>
+          <w:sz w:val="24"/>
+          <w:szCs w:val="24"/>
+          <w:lang w:val="el-GR"/>
+        </w:rPr>
+        <w:t>.</w:t>
       </w:r>
     </w:p>
     <w:p>
@@ -2365,6 +2386,7 @@
       <w:r>
         <w:rPr>
           <w:rFonts w:eastAsiaTheme="minorEastAsia"/>
+          <w:noProof/>
           <w:sz w:val="24"/>
           <w:szCs w:val="24"/>
           <w:lang w:val="el-GR"/>
@@ -3959,6 +3981,14 @@
           <w:szCs w:val="24"/>
           <w:lang w:val="el-GR"/>
         </w:rPr>
+        <w:t xml:space="preserve">που έχουμε στο πρόγραμμά μας </w:t>
+      </w:r>
+      <w:r>
+        <w:rPr>
+          <w:sz w:val="24"/>
+          <w:szCs w:val="24"/>
+          <w:lang w:val="el-GR"/>
+        </w:rPr>
         <w:t>είναι για την συνεχή λειτουργία του προγράμματος και μπορεί να παραληφθεί.</w:t>
       </w:r>
     </w:p>
@@ -4276,15 +4306,39 @@
           <w:szCs w:val="24"/>
           <w:lang w:val="el-GR"/>
         </w:rPr>
-        <w:t xml:space="preserve">Πέρα από αυτή τη συνάρτηση η λογική της άσκησης είναι απλή </w:t>
-      </w:r>
-      <w:r>
-        <w:rPr>
-          <w:sz w:val="24"/>
-          <w:szCs w:val="24"/>
-          <w:lang w:val="el-GR"/>
-        </w:rPr>
-        <w:t xml:space="preserve">, θέσαμε την </w:t>
+        <w:t>Πέρα από αυτή τη συνάρτηση η λογική της άσκησης είναι απλή</w:t>
+      </w:r>
+      <w:r>
+        <w:rPr>
+          <w:sz w:val="24"/>
+          <w:szCs w:val="24"/>
+          <w:lang w:val="el-GR"/>
+        </w:rPr>
+        <w:t>.</w:t>
+      </w:r>
+      <w:r>
+        <w:rPr>
+          <w:sz w:val="24"/>
+          <w:szCs w:val="24"/>
+          <w:lang w:val="el-GR"/>
+        </w:rPr>
+        <w:t xml:space="preserve"> </w:t>
+      </w:r>
+      <w:r>
+        <w:rPr>
+          <w:sz w:val="24"/>
+          <w:szCs w:val="24"/>
+          <w:lang w:val="el-GR"/>
+        </w:rPr>
+        <w:t>Θ</w:t>
+      </w:r>
+      <w:r>
+        <w:rPr>
+          <w:sz w:val="24"/>
+          <w:szCs w:val="24"/>
+          <w:lang w:val="el-GR"/>
+        </w:rPr>
+        <w:t xml:space="preserve">έσαμε την </w:t>
       </w:r>
       <w:proofErr w:type="spellStart"/>
       <w:r>
@@ -4309,7 +4363,15 @@
           <w:szCs w:val="24"/>
           <w:lang w:val="el-GR"/>
         </w:rPr>
-        <w:t>σε 0Χ</w:t>
+        <w:t>σε 0</w:t>
+      </w:r>
+      <w:proofErr w:type="spellStart"/>
+      <w:r>
+        <w:rPr>
+          <w:sz w:val="24"/>
+          <w:szCs w:val="24"/>
+        </w:rPr>
+        <w:t>x</w:t>
       </w:r>
       <w:r>
         <w:rPr>
@@ -4318,6 +4380,7 @@
         </w:rPr>
         <w:t>FF</w:t>
       </w:r>
+      <w:proofErr w:type="spellEnd"/>
       <w:r>
         <w:rPr>
           <w:sz w:val="24"/>
@@ -4461,7 +4524,23 @@
           <w:szCs w:val="24"/>
           <w:lang w:val="el-GR"/>
         </w:rPr>
-        <w:t xml:space="preserve">με ανάλογες καθυστερήσεις για κίνηση αριστερά ,όπου θέταμε το </w:t>
+        <w:t>με ανάλογες καθυστερήσεις για κίνηση αριστερά</w:t>
+      </w:r>
+      <w:r>
+        <w:rPr>
+          <w:sz w:val="24"/>
+          <w:szCs w:val="24"/>
+          <w:lang w:val="el-GR"/>
+        </w:rPr>
+        <w:t xml:space="preserve">, </w:t>
+      </w:r>
+      <w:r>
+        <w:rPr>
+          <w:sz w:val="24"/>
+          <w:szCs w:val="24"/>
+          <w:lang w:val="el-GR"/>
+        </w:rPr>
+        <w:t xml:space="preserve">όπου θέταμε το </w:t>
       </w:r>
       <w:r>
         <w:rPr>
@@ -4524,7 +4603,56 @@
           <w:szCs w:val="24"/>
           <w:lang w:val="el-GR"/>
         </w:rPr>
-        <w:t xml:space="preserve">στο λογικό 0 και </w:t>
+        <w:t xml:space="preserve">στο λογικό 0 </w:t>
+      </w:r>
+      <w:r>
+        <w:rPr>
+          <w:sz w:val="24"/>
+          <w:szCs w:val="24"/>
+          <w:lang w:val="el-GR"/>
+        </w:rPr>
+        <w:t>(</w:t>
+      </w:r>
+      <w:r>
+        <w:rPr>
+          <w:sz w:val="24"/>
+          <w:szCs w:val="24"/>
+          <w:lang w:val="el-GR"/>
+        </w:rPr>
+        <w:t xml:space="preserve">εντολή </w:t>
+      </w:r>
+      <w:proofErr w:type="spellStart"/>
+      <w:r>
+        <w:rPr>
+          <w:sz w:val="24"/>
+          <w:szCs w:val="24"/>
+        </w:rPr>
+        <w:t>clt</w:t>
+      </w:r>
+      <w:proofErr w:type="spellEnd"/>
+      <w:r>
+        <w:rPr>
+          <w:sz w:val="24"/>
+          <w:szCs w:val="24"/>
+          <w:lang w:val="el-GR"/>
+        </w:rPr>
+        <w:t>)</w:t>
+      </w:r>
+      <w:r>
+        <w:rPr>
+          <w:sz w:val="24"/>
+          <w:szCs w:val="24"/>
+          <w:lang w:val="el-GR"/>
+        </w:rPr>
+        <w:t xml:space="preserve"> </w:t>
+      </w:r>
+      <w:r>
+        <w:rPr>
+          <w:sz w:val="24"/>
+          <w:szCs w:val="24"/>
+          <w:lang w:val="el-GR"/>
+        </w:rPr>
+        <w:t xml:space="preserve">και </w:t>
       </w:r>
       <w:r>
         <w:rPr>
@@ -4557,7 +4685,23 @@
           <w:szCs w:val="24"/>
           <w:lang w:val="el-GR"/>
         </w:rPr>
-        <w:t xml:space="preserve">για την κίνηση προς τα δεξιά με ανάλογες καθυστερήσεις ,όπου θέταμε το </w:t>
+        <w:t>για την κίνηση προς τα δεξιά με ανάλογες καθυστερήσεις,</w:t>
+      </w:r>
+      <w:r>
+        <w:rPr>
+          <w:sz w:val="24"/>
+          <w:szCs w:val="24"/>
+          <w:lang w:val="el-GR"/>
+        </w:rPr>
+        <w:t xml:space="preserve"> </w:t>
+      </w:r>
+      <w:r>
+        <w:rPr>
+          <w:sz w:val="24"/>
+          <w:szCs w:val="24"/>
+          <w:lang w:val="el-GR"/>
+        </w:rPr>
+        <w:t xml:space="preserve">όπου θέταμε το </w:t>
       </w:r>
       <w:r>
         <w:rPr>
@@ -4620,7 +4764,96 @@
           <w:szCs w:val="24"/>
           <w:lang w:val="el-GR"/>
         </w:rPr>
-        <w:t>στο λογικό 1.</w:t>
+        <w:t>στο λογικό 1</w:t>
+      </w:r>
+      <w:r>
+        <w:rPr>
+          <w:sz w:val="24"/>
+          <w:szCs w:val="24"/>
+          <w:lang w:val="el-GR"/>
+        </w:rPr>
+        <w:t xml:space="preserve"> (εντολή </w:t>
+      </w:r>
+      <w:r>
+        <w:rPr>
+          <w:sz w:val="24"/>
+          <w:szCs w:val="24"/>
+        </w:rPr>
+        <w:t>set</w:t>
+      </w:r>
+      <w:r>
+        <w:rPr>
+          <w:sz w:val="24"/>
+          <w:szCs w:val="24"/>
+          <w:lang w:val="el-GR"/>
+        </w:rPr>
+        <w:t xml:space="preserve">). </w:t>
+      </w:r>
+      <w:r>
+        <w:rPr>
+          <w:sz w:val="24"/>
+          <w:szCs w:val="24"/>
+          <w:lang w:val="el-GR"/>
+        </w:rPr>
+        <w:t>Αυτές οι δύο εντολές επενεργούν στο 6</w:t>
+      </w:r>
+      <w:r>
+        <w:rPr>
+          <w:sz w:val="24"/>
+          <w:szCs w:val="24"/>
+          <w:vertAlign w:val="superscript"/>
+          <w:lang w:val="el-GR"/>
+        </w:rPr>
+        <w:t>ο</w:t>
+      </w:r>
+      <w:r>
+        <w:rPr>
+          <w:sz w:val="24"/>
+          <w:szCs w:val="24"/>
+          <w:lang w:val="el-GR"/>
+        </w:rPr>
+        <w:t xml:space="preserve"> μόνο </w:t>
+      </w:r>
+      <w:r>
+        <w:rPr>
+          <w:sz w:val="24"/>
+          <w:szCs w:val="24"/>
+        </w:rPr>
+        <w:t>bit</w:t>
+      </w:r>
+      <w:r>
+        <w:rPr>
+          <w:sz w:val="24"/>
+          <w:szCs w:val="24"/>
+          <w:lang w:val="el-GR"/>
+        </w:rPr>
+        <w:t xml:space="preserve"> </w:t>
+      </w:r>
+      <w:r>
+        <w:rPr>
+          <w:sz w:val="24"/>
+          <w:szCs w:val="24"/>
+          <w:lang w:val="el-GR"/>
+        </w:rPr>
+        <w:t xml:space="preserve">του </w:t>
+      </w:r>
+      <w:proofErr w:type="spellStart"/>
+      <w:r>
+        <w:rPr>
+          <w:sz w:val="24"/>
+          <w:szCs w:val="24"/>
+          <w:lang w:val="el-GR"/>
+        </w:rPr>
+        <w:t>καταχωρητή</w:t>
+      </w:r>
+      <w:proofErr w:type="spellEnd"/>
+      <w:r>
+        <w:rPr>
+          <w:sz w:val="24"/>
+          <w:szCs w:val="24"/>
+          <w:lang w:val="el-GR"/>
+        </w:rPr>
+        <w:t>.</w:t>
       </w:r>
     </w:p>
     <w:p>
@@ -4638,7 +4871,39 @@
           <w:szCs w:val="24"/>
           <w:lang w:val="el-GR"/>
         </w:rPr>
-        <w:t xml:space="preserve">Τέλος ας σημειωθεί πως τροποποιήσαμε την </w:t>
+        <w:t>Τέλος</w:t>
+      </w:r>
+      <w:r>
+        <w:rPr>
+          <w:sz w:val="24"/>
+          <w:szCs w:val="24"/>
+          <w:lang w:val="el-GR"/>
+        </w:rPr>
+        <w:t>,</w:t>
+      </w:r>
+      <w:r>
+        <w:rPr>
+          <w:sz w:val="24"/>
+          <w:szCs w:val="24"/>
+          <w:lang w:val="el-GR"/>
+        </w:rPr>
+        <w:t xml:space="preserve"> </w:t>
+      </w:r>
+      <w:r>
+        <w:rPr>
+          <w:sz w:val="24"/>
+          <w:szCs w:val="24"/>
+          <w:lang w:val="el-GR"/>
+        </w:rPr>
+        <w:t>να</w:t>
+      </w:r>
+      <w:r>
+        <w:rPr>
+          <w:sz w:val="24"/>
+          <w:szCs w:val="24"/>
+          <w:lang w:val="el-GR"/>
+        </w:rPr>
+        <w:t xml:space="preserve"> σημειωθεί πως τροποποιήσαμε την </w:t>
       </w:r>
       <w:r>
         <w:rPr>
@@ -4794,7 +5059,23 @@
           <w:szCs w:val="24"/>
           <w:lang w:val="el-GR"/>
         </w:rPr>
-        <w:t>από τους 6 κύκλους που εξηγήσαμε στην 1.1 όμως σε πραγματικά νούμερα αυτή η απόκλιση δεν έπαψε να είναι παρ</w:t>
+        <w:t>από τους 6 κύκλους που εξηγήσαμε στην 1.1</w:t>
+      </w:r>
+      <w:r>
+        <w:rPr>
+          <w:sz w:val="24"/>
+          <w:szCs w:val="24"/>
+          <w:lang w:val="el-GR"/>
+        </w:rPr>
+        <w:t>,</w:t>
+      </w:r>
+      <w:r>
+        <w:rPr>
+          <w:sz w:val="24"/>
+          <w:szCs w:val="24"/>
+          <w:lang w:val="el-GR"/>
+        </w:rPr>
+        <w:t xml:space="preserve"> όμως σε πραγματικά νούμερα αυτή η απόκλιση δεν έπαψε να είναι παρ</w:t>
       </w:r>
       <w:r>
         <w:rPr>

</xml_diff>